<commit_message>
Post updated key slides for Model musings
</commit_message>
<xml_diff>
--- a/BlogDrafts/2-AdaptLakeMeadReleasesToInflowsToGiveManagersMoreFlexibilityToSlowReservoirDrawDown.docx
+++ b/BlogDrafts/2-AdaptLakeMeadReleasesToInflowsToGiveManagersMoreFlexibilityToSlowReservoirDrawDown.docx
@@ -13,7 +13,6 @@
           <w:szCs w:val="28"/>
         </w:rPr>
       </w:pPr>
-      <w:bookmarkStart w:id="0" w:name="_GoBack"/>
       <w:r>
         <w:rPr>
           <w:rFonts w:asciiTheme="majorBidi" w:hAnsiTheme="majorBidi" w:cstheme="majorBidi"/>
@@ -114,7 +113,6 @@
         </w:rPr>
         <w:t>draw down</w:t>
       </w:r>
-      <w:bookmarkEnd w:id="0"/>
     </w:p>
     <w:p>
       <w:pPr>
@@ -2423,7 +2421,7 @@
           <w:sz w:val="24"/>
           <w:szCs w:val="24"/>
         </w:rPr>
-        <w:instrText xml:space="preserve"> ADDIN EN.CITE &lt;EndNote&gt;&lt;Cite&gt;&lt;Author&gt;Rosenberg&lt;/Author&gt;&lt;Year&gt;2021&lt;/Year&gt;&lt;RecNum&gt;2785&lt;/RecNum&gt;&lt;DisplayText&gt;(Rosenberg, 2021a; Salehabadi et al., 2020)&lt;/DisplayText&gt;&lt;record&gt;&lt;rec-number&gt;2785&lt;/rec-number&gt;&lt;foreign-keys&gt;&lt;key app="EN" db-id="xxt5ta9pd995dwesap0pdzzp2weaz0w9werf" timestamp="1620770975"&gt;2785&lt;/key&gt;&lt;/foreign-keys&gt;&lt;ref-type name="Web Page"&gt;12&lt;/ref-type&gt;&lt;contributors&gt;&lt;authors&gt;&lt;author&gt;David E. Rosenberg&lt;/author&gt;&lt;/authors&gt;&lt;/contributors&gt;&lt;titles&gt;&lt;title&gt;Grand Canyon Intervening Flow&lt;/title&gt;&lt;/titles&gt;&lt;dates&gt;&lt;year&gt;2021&lt;/year&gt;&lt;/dates&gt;&lt;urls&gt;&lt;related-urls&gt;&lt;url&gt;https://github.com/dzeke/ColoradoRiverCoding/tree/master/GrandCanyonInterveningFlow&lt;/url&gt;&lt;/related-urls&gt;&lt;/urls&gt;&lt;/record&gt;&lt;/Cite&gt;&lt;Cite&gt;&lt;Author&gt;Salehabadi&lt;/Author&gt;&lt;Year&gt;2020&lt;/Year&gt;&lt;RecNum&gt;2783&lt;/RecNum&gt;&lt;record&gt;&lt;rec-number&gt;2783&lt;/rec-number&gt;&lt;foreign-keys&gt;&lt;key app="EN" db-id="xxt5ta9pd995dwesap0pdzzp2weaz0w9werf" timestamp="1620770117"&gt;2783&lt;/key&gt;&lt;/foreign-keys&gt;&lt;ref-type name="Report"&gt;27&lt;/ref-type&gt;&lt;contributors&gt;&lt;authors&gt;&lt;author&gt;Homa Salehabadi&lt;/author&gt;&lt;author&gt;David Tarboton&lt;/author&gt;&lt;author&gt;Eric Kuhn&lt;/author&gt;&lt;author&gt;Brad Udall&lt;/author&gt;&lt;author&gt;Kevin Wheeler&lt;/author&gt;&lt;author&gt;David E.Rosenberg&lt;/author&gt;&lt;author&gt;Sara Goeking&lt;/author&gt;&lt;author&gt;John C. Schmidt&lt;/author&gt;&lt;/authors&gt;&lt;/contributors&gt;&lt;titles&gt;&lt;title&gt;Stream flow and Losses of the Colorado River in the Southern Colorado Plateau&lt;/title&gt;&lt;/titles&gt;&lt;pages&gt;71&lt;/pages&gt;&lt;number&gt;White Paper #5&lt;/number&gt;&lt;dates&gt;&lt;year&gt;2020&lt;/year&gt;&lt;pub-dates&gt;&lt;date&gt;Febuary 10&lt;/date&gt;&lt;/pub-dates&gt;&lt;/dates&gt;&lt;pub-location&gt;Logan, Utah&lt;/pub-location&gt;&lt;publisher&gt;Center for Colorado River Studies, Utah State University&lt;/publisher&gt;&lt;urls&gt;&lt;related-urls&gt;&lt;url&gt;https://qcnr.usu.edu/coloradoriver/files/WhitePaper4.pdf&lt;/url&gt;&lt;/related-urls&gt;&lt;/urls&gt;&lt;/record&gt;&lt;/Cite&gt;&lt;/EndNote&gt;</w:instrText>
+        <w:instrText xml:space="preserve"> ADDIN EN.CITE &lt;EndNote&gt;&lt;Cite&gt;&lt;Author&gt;Rosenberg&lt;/Author&gt;&lt;Year&gt;2021&lt;/Year&gt;&lt;RecNum&gt;2785&lt;/RecNum&gt;&lt;DisplayText&gt;(Rosenberg, 2021a; Salehabadi et al., 2020)&lt;/DisplayText&gt;&lt;record&gt;&lt;rec-number&gt;2785&lt;/rec-number&gt;&lt;foreign-keys&gt;&lt;key app="EN" db-id="xxt5ta9pd995dwesap0pdzzp2weaz0w9werf" timestamp="1620770975"&gt;2785&lt;/key&gt;&lt;/foreign-keys&gt;&lt;ref-type name="Web Page"&gt;12&lt;/ref-type&gt;&lt;contributors&gt;&lt;authors&gt;&lt;author&gt;David E. Rosenberg&lt;/author&gt;&lt;/authors&gt;&lt;/contributors&gt;&lt;titles&gt;&lt;title&gt;Colorado River Coding: Grand Canyon Intervening Flow&lt;/title&gt;&lt;/titles&gt;&lt;dates&gt;&lt;year&gt;2021&lt;/year&gt;&lt;/dates&gt;&lt;publisher&gt;GrandCanyonInterveningFlow folder&lt;/publisher&gt;&lt;urls&gt;&lt;related-urls&gt;&lt;url&gt;https://doi.org/10.5281/zenodo.5522835&lt;/url&gt;&lt;/related-urls&gt;&lt;/urls&gt;&lt;/record&gt;&lt;/Cite&gt;&lt;Cite&gt;&lt;Author&gt;Salehabadi&lt;/Author&gt;&lt;Year&gt;2020&lt;/Year&gt;&lt;RecNum&gt;2783&lt;/RecNum&gt;&lt;record&gt;&lt;rec-number&gt;2783&lt;/rec-number&gt;&lt;foreign-keys&gt;&lt;key app="EN" db-id="xxt5ta9pd995dwesap0pdzzp2weaz0w9werf" timestamp="1620770117"&gt;2783&lt;/key&gt;&lt;/foreign-keys&gt;&lt;ref-type name="Report"&gt;27&lt;/ref-type&gt;&lt;contributors&gt;&lt;authors&gt;&lt;author&gt;Homa Salehabadi&lt;/author&gt;&lt;author&gt;David Tarboton&lt;/author&gt;&lt;author&gt;Eric Kuhn&lt;/author&gt;&lt;author&gt;Brad Udall&lt;/author&gt;&lt;author&gt;Kevin Wheeler&lt;/author&gt;&lt;author&gt;David E.Rosenberg&lt;/author&gt;&lt;author&gt;Sara Goeking&lt;/author&gt;&lt;author&gt;John C. Schmidt&lt;/author&gt;&lt;/authors&gt;&lt;/contributors&gt;&lt;titles&gt;&lt;title&gt;Stream flow and Losses of the Colorado River in the Southern Colorado Plateau&lt;/title&gt;&lt;/titles&gt;&lt;pages&gt;71&lt;/pages&gt;&lt;number&gt;White Paper #5&lt;/number&gt;&lt;dates&gt;&lt;year&gt;2020&lt;/year&gt;&lt;pub-dates&gt;&lt;date&gt;Febuary 10&lt;/date&gt;&lt;/pub-dates&gt;&lt;/dates&gt;&lt;pub-location&gt;Logan, Utah&lt;/pub-location&gt;&lt;publisher&gt;Center for Colorado River Studies, Utah State University&lt;/publisher&gt;&lt;urls&gt;&lt;related-urls&gt;&lt;url&gt;https://qcnr.usu.edu/coloradoriver/files/WhitePaper4.pdf&lt;/url&gt;&lt;/related-urls&gt;&lt;/urls&gt;&lt;/record&gt;&lt;/Cite&gt;&lt;/EndNote&gt;</w:instrText>
       </w:r>
       <w:r>
         <w:rPr>
@@ -4063,7 +4061,7 @@
                 <w:sz w:val="20"/>
                 <w:szCs w:val="20"/>
               </w:rPr>
-              <w:instrText xml:space="preserve"> ADDIN EN.CITE &lt;EndNote&gt;&lt;Cite&gt;&lt;Author&gt;Rosenberg&lt;/Author&gt;&lt;Year&gt;2021&lt;/Year&gt;&lt;RecNum&gt;2785&lt;/RecNum&gt;&lt;DisplayText&gt;(Rosenberg, 2021a)&lt;/DisplayText&gt;&lt;record&gt;&lt;rec-number&gt;2785&lt;/rec-number&gt;&lt;foreign-keys&gt;&lt;key app="EN" db-id="xxt5ta9pd995dwesap0pdzzp2weaz0w9werf" timestamp="1620770975"&gt;2785&lt;/key&gt;&lt;/foreign-keys&gt;&lt;ref-type name="Web Page"&gt;12&lt;/ref-type&gt;&lt;contributors&gt;&lt;authors&gt;&lt;author&gt;David E. Rosenberg&lt;/author&gt;&lt;/authors&gt;&lt;/contributors&gt;&lt;titles&gt;&lt;title&gt;Grand Canyon Intervening Flow&lt;/title&gt;&lt;/titles&gt;&lt;dates&gt;&lt;year&gt;2021&lt;/year&gt;&lt;/dates&gt;&lt;urls&gt;&lt;related-urls&gt;&lt;url&gt;https://github.com/dzeke/ColoradoRiverCoding/tree/master/GrandCanyonInterveningFlow&lt;/url&gt;&lt;/related-urls&gt;&lt;/urls&gt;&lt;/record&gt;&lt;/Cite&gt;&lt;/EndNote&gt;</w:instrText>
+              <w:instrText xml:space="preserve"> ADDIN EN.CITE &lt;EndNote&gt;&lt;Cite&gt;&lt;Author&gt;Rosenberg&lt;/Author&gt;&lt;Year&gt;2021&lt;/Year&gt;&lt;RecNum&gt;2785&lt;/RecNum&gt;&lt;DisplayText&gt;(Rosenberg, 2021a)&lt;/DisplayText&gt;&lt;record&gt;&lt;rec-number&gt;2785&lt;/rec-number&gt;&lt;foreign-keys&gt;&lt;key app="EN" db-id="xxt5ta9pd995dwesap0pdzzp2weaz0w9werf" timestamp="1620770975"&gt;2785&lt;/key&gt;&lt;/foreign-keys&gt;&lt;ref-type name="Web Page"&gt;12&lt;/ref-type&gt;&lt;contributors&gt;&lt;authors&gt;&lt;author&gt;David E. Rosenberg&lt;/author&gt;&lt;/authors&gt;&lt;/contributors&gt;&lt;titles&gt;&lt;title&gt;Colorado River Coding: Grand Canyon Intervening Flow&lt;/title&gt;&lt;/titles&gt;&lt;dates&gt;&lt;year&gt;2021&lt;/year&gt;&lt;/dates&gt;&lt;publisher&gt;GrandCanyonInterveningFlow folder&lt;/publisher&gt;&lt;urls&gt;&lt;related-urls&gt;&lt;url&gt;https://doi.org/10.5281/zenodo.5522835&lt;/url&gt;&lt;/related-urls&gt;&lt;/urls&gt;&lt;/record&gt;&lt;/Cite&gt;&lt;/EndNote&gt;</w:instrText>
             </w:r>
             <w:r>
               <w:rPr>
@@ -4236,7 +4234,7 @@
                 <w:sz w:val="20"/>
                 <w:szCs w:val="20"/>
               </w:rPr>
-              <w:instrText xml:space="preserve"> ADDIN EN.CITE &lt;EndNote&gt;&lt;Cite&gt;&lt;Author&gt;Rosenberg&lt;/Author&gt;&lt;Year&gt;2021&lt;/Year&gt;&lt;RecNum&gt;2785&lt;/RecNum&gt;&lt;DisplayText&gt;(Rosenberg, 2021a)&lt;/DisplayText&gt;&lt;record&gt;&lt;rec-number&gt;2785&lt;/rec-number&gt;&lt;foreign-keys&gt;&lt;key app="EN" db-id="xxt5ta9pd995dwesap0pdzzp2weaz0w9werf" timestamp="1620770975"&gt;2785&lt;/key&gt;&lt;/foreign-keys&gt;&lt;ref-type name="Web Page"&gt;12&lt;/ref-type&gt;&lt;contributors&gt;&lt;authors&gt;&lt;author&gt;David E. Rosenberg&lt;/author&gt;&lt;/authors&gt;&lt;/contributors&gt;&lt;titles&gt;&lt;title&gt;Grand Canyon Intervening Flow&lt;/title&gt;&lt;/titles&gt;&lt;dates&gt;&lt;year&gt;2021&lt;/year&gt;&lt;/dates&gt;&lt;urls&gt;&lt;related-urls&gt;&lt;url&gt;https://github.com/dzeke/ColoradoRiverCoding/tree/master/GrandCanyonInterveningFlow&lt;/url&gt;&lt;/related-urls&gt;&lt;/urls&gt;&lt;/record&gt;&lt;/Cite&gt;&lt;/EndNote&gt;</w:instrText>
+              <w:instrText xml:space="preserve"> ADDIN EN.CITE &lt;EndNote&gt;&lt;Cite&gt;&lt;Author&gt;Rosenberg&lt;/Author&gt;&lt;Year&gt;2021&lt;/Year&gt;&lt;RecNum&gt;2785&lt;/RecNum&gt;&lt;DisplayText&gt;(Rosenberg, 2021a)&lt;/DisplayText&gt;&lt;record&gt;&lt;rec-number&gt;2785&lt;/rec-number&gt;&lt;foreign-keys&gt;&lt;key app="EN" db-id="xxt5ta9pd995dwesap0pdzzp2weaz0w9werf" timestamp="1620770975"&gt;2785&lt;/key&gt;&lt;/foreign-keys&gt;&lt;ref-type name="Web Page"&gt;12&lt;/ref-type&gt;&lt;contributors&gt;&lt;authors&gt;&lt;author&gt;David E. Rosenberg&lt;/author&gt;&lt;/authors&gt;&lt;/contributors&gt;&lt;titles&gt;&lt;title&gt;Colorado River Coding: Grand Canyon Intervening Flow&lt;/title&gt;&lt;/titles&gt;&lt;dates&gt;&lt;year&gt;2021&lt;/year&gt;&lt;/dates&gt;&lt;publisher&gt;GrandCanyonInterveningFlow folder&lt;/publisher&gt;&lt;urls&gt;&lt;related-urls&gt;&lt;url&gt;https://doi.org/10.5281/zenodo.5522835&lt;/url&gt;&lt;/related-urls&gt;&lt;/urls&gt;&lt;/record&gt;&lt;/Cite&gt;&lt;/EndNote&gt;</w:instrText>
             </w:r>
             <w:r>
               <w:rPr>
@@ -4393,7 +4391,7 @@
                 <w:sz w:val="20"/>
                 <w:szCs w:val="20"/>
               </w:rPr>
-              <w:instrText xml:space="preserve"> ADDIN EN.CITE &lt;EndNote&gt;&lt;Cite&gt;&lt;Author&gt;Rosenberg&lt;/Author&gt;&lt;Year&gt;2021&lt;/Year&gt;&lt;RecNum&gt;2785&lt;/RecNum&gt;&lt;DisplayText&gt;(Rosenberg, 2021a)&lt;/DisplayText&gt;&lt;record&gt;&lt;rec-number&gt;2785&lt;/rec-number&gt;&lt;foreign-keys&gt;&lt;key app="EN" db-id="xxt5ta9pd995dwesap0pdzzp2weaz0w9werf" timestamp="1620770975"&gt;2785&lt;/key&gt;&lt;/foreign-keys&gt;&lt;ref-type name="Web Page"&gt;12&lt;/ref-type&gt;&lt;contributors&gt;&lt;authors&gt;&lt;author&gt;David E. Rosenberg&lt;/author&gt;&lt;/authors&gt;&lt;/contributors&gt;&lt;titles&gt;&lt;title&gt;Grand Canyon Intervening Flow&lt;/title&gt;&lt;/titles&gt;&lt;dates&gt;&lt;year&gt;2021&lt;/year&gt;&lt;/dates&gt;&lt;urls&gt;&lt;related-urls&gt;&lt;url&gt;https://github.com/dzeke/ColoradoRiverCoding/tree/master/GrandCanyonInterveningFlow&lt;/url&gt;&lt;/related-urls&gt;&lt;/urls&gt;&lt;/record&gt;&lt;/Cite&gt;&lt;/EndNote&gt;</w:instrText>
+              <w:instrText xml:space="preserve"> ADDIN EN.CITE &lt;EndNote&gt;&lt;Cite&gt;&lt;Author&gt;Rosenberg&lt;/Author&gt;&lt;Year&gt;2021&lt;/Year&gt;&lt;RecNum&gt;2785&lt;/RecNum&gt;&lt;DisplayText&gt;(Rosenberg, 2021a)&lt;/DisplayText&gt;&lt;record&gt;&lt;rec-number&gt;2785&lt;/rec-number&gt;&lt;foreign-keys&gt;&lt;key app="EN" db-id="xxt5ta9pd995dwesap0pdzzp2weaz0w9werf" timestamp="1620770975"&gt;2785&lt;/key&gt;&lt;/foreign-keys&gt;&lt;ref-type name="Web Page"&gt;12&lt;/ref-type&gt;&lt;contributors&gt;&lt;authors&gt;&lt;author&gt;David E. Rosenberg&lt;/author&gt;&lt;/authors&gt;&lt;/contributors&gt;&lt;titles&gt;&lt;title&gt;Colorado River Coding: Grand Canyon Intervening Flow&lt;/title&gt;&lt;/titles&gt;&lt;dates&gt;&lt;year&gt;2021&lt;/year&gt;&lt;/dates&gt;&lt;publisher&gt;GrandCanyonInterveningFlow folder&lt;/publisher&gt;&lt;urls&gt;&lt;related-urls&gt;&lt;url&gt;https://doi.org/10.5281/zenodo.5522835&lt;/url&gt;&lt;/related-urls&gt;&lt;/urls&gt;&lt;/record&gt;&lt;/Cite&gt;&lt;/EndNote&gt;</w:instrText>
             </w:r>
             <w:r>
               <w:rPr>
@@ -4558,7 +4556,7 @@
                 <w:sz w:val="20"/>
                 <w:szCs w:val="20"/>
               </w:rPr>
-              <w:instrText xml:space="preserve"> ADDIN EN.CITE &lt;EndNote&gt;&lt;Cite&gt;&lt;Author&gt;Rosenberg&lt;/Author&gt;&lt;Year&gt;2021&lt;/Year&gt;&lt;RecNum&gt;2785&lt;/RecNum&gt;&lt;DisplayText&gt;(Rosenberg, 2021a)&lt;/DisplayText&gt;&lt;record&gt;&lt;rec-number&gt;2785&lt;/rec-number&gt;&lt;foreign-keys&gt;&lt;key app="EN" db-id="xxt5ta9pd995dwesap0pdzzp2weaz0w9werf" timestamp="1620770975"&gt;2785&lt;/key&gt;&lt;/foreign-keys&gt;&lt;ref-type name="Web Page"&gt;12&lt;/ref-type&gt;&lt;contributors&gt;&lt;authors&gt;&lt;author&gt;David E. Rosenberg&lt;/author&gt;&lt;/authors&gt;&lt;/contributors&gt;&lt;titles&gt;&lt;title&gt;Grand Canyon Intervening Flow&lt;/title&gt;&lt;/titles&gt;&lt;dates&gt;&lt;year&gt;2021&lt;/year&gt;&lt;/dates&gt;&lt;urls&gt;&lt;related-urls&gt;&lt;url&gt;https://github.com/dzeke/ColoradoRiverCoding/tree/master/GrandCanyonInterveningFlow&lt;/url&gt;&lt;/related-urls&gt;&lt;/urls&gt;&lt;/record&gt;&lt;/Cite&gt;&lt;/EndNote&gt;</w:instrText>
+              <w:instrText xml:space="preserve"> ADDIN EN.CITE &lt;EndNote&gt;&lt;Cite&gt;&lt;Author&gt;Rosenberg&lt;/Author&gt;&lt;Year&gt;2021&lt;/Year&gt;&lt;RecNum&gt;2785&lt;/RecNum&gt;&lt;DisplayText&gt;(Rosenberg, 2021a)&lt;/DisplayText&gt;&lt;record&gt;&lt;rec-number&gt;2785&lt;/rec-number&gt;&lt;foreign-keys&gt;&lt;key app="EN" db-id="xxt5ta9pd995dwesap0pdzzp2weaz0w9werf" timestamp="1620770975"&gt;2785&lt;/key&gt;&lt;/foreign-keys&gt;&lt;ref-type name="Web Page"&gt;12&lt;/ref-type&gt;&lt;contributors&gt;&lt;authors&gt;&lt;author&gt;David E. Rosenberg&lt;/author&gt;&lt;/authors&gt;&lt;/contributors&gt;&lt;titles&gt;&lt;title&gt;Colorado River Coding: Grand Canyon Intervening Flow&lt;/title&gt;&lt;/titles&gt;&lt;dates&gt;&lt;year&gt;2021&lt;/year&gt;&lt;/dates&gt;&lt;publisher&gt;GrandCanyonInterveningFlow folder&lt;/publisher&gt;&lt;urls&gt;&lt;related-urls&gt;&lt;url&gt;https://doi.org/10.5281/zenodo.5522835&lt;/url&gt;&lt;/related-urls&gt;&lt;/urls&gt;&lt;/record&gt;&lt;/Cite&gt;&lt;/EndNote&gt;</w:instrText>
             </w:r>
             <w:r>
               <w:rPr>
@@ -4961,7 +4959,7 @@
           <w:sz w:val="24"/>
           <w:szCs w:val="24"/>
         </w:rPr>
-        <w:instrText xml:space="preserve"> ADDIN EN.CITE &lt;EndNote&gt;&lt;Cite&gt;&lt;Author&gt;Rosenberg&lt;/Author&gt;&lt;Year&gt;2021&lt;/Year&gt;&lt;RecNum&gt;2785&lt;/RecNum&gt;&lt;DisplayText&gt;(Rosenberg, 2021a)&lt;/DisplayText&gt;&lt;record&gt;&lt;rec-number&gt;2785&lt;/rec-number&gt;&lt;foreign-keys&gt;&lt;key app="EN" db-id="xxt5ta9pd995dwesap0pdzzp2weaz0w9werf" timestamp="1620770975"&gt;2785&lt;/key&gt;&lt;/foreign-keys&gt;&lt;ref-type name="Web Page"&gt;12&lt;/ref-type&gt;&lt;contributors&gt;&lt;authors&gt;&lt;author&gt;David E. Rosenberg&lt;/author&gt;&lt;/authors&gt;&lt;/contributors&gt;&lt;titles&gt;&lt;title&gt;Grand Canyon Intervening Flow&lt;/title&gt;&lt;/titles&gt;&lt;dates&gt;&lt;year&gt;2021&lt;/year&gt;&lt;/dates&gt;&lt;urls&gt;&lt;related-urls&gt;&lt;url&gt;https://github.com/dzeke/ColoradoRiverCoding/tree/master/GrandCanyonInterveningFlow&lt;/url&gt;&lt;/related-urls&gt;&lt;/urls&gt;&lt;/record&gt;&lt;/Cite&gt;&lt;/EndNote&gt;</w:instrText>
+        <w:instrText xml:space="preserve"> ADDIN EN.CITE &lt;EndNote&gt;&lt;Cite&gt;&lt;Author&gt;Rosenberg&lt;/Author&gt;&lt;Year&gt;2021&lt;/Year&gt;&lt;RecNum&gt;2785&lt;/RecNum&gt;&lt;DisplayText&gt;(Rosenberg, 2021a)&lt;/DisplayText&gt;&lt;record&gt;&lt;rec-number&gt;2785&lt;/rec-number&gt;&lt;foreign-keys&gt;&lt;key app="EN" db-id="xxt5ta9pd995dwesap0pdzzp2weaz0w9werf" timestamp="1620770975"&gt;2785&lt;/key&gt;&lt;/foreign-keys&gt;&lt;ref-type name="Web Page"&gt;12&lt;/ref-type&gt;&lt;contributors&gt;&lt;authors&gt;&lt;author&gt;David E. Rosenberg&lt;/author&gt;&lt;/authors&gt;&lt;/contributors&gt;&lt;titles&gt;&lt;title&gt;Colorado River Coding: Grand Canyon Intervening Flow&lt;/title&gt;&lt;/titles&gt;&lt;dates&gt;&lt;year&gt;2021&lt;/year&gt;&lt;/dates&gt;&lt;publisher&gt;GrandCanyonInterveningFlow folder&lt;/publisher&gt;&lt;urls&gt;&lt;related-urls&gt;&lt;url&gt;https://doi.org/10.5281/zenodo.5522835&lt;/url&gt;&lt;/related-urls&gt;&lt;/urls&gt;&lt;/record&gt;&lt;/Cite&gt;&lt;/EndNote&gt;</w:instrText>
       </w:r>
       <w:r>
         <w:rPr>
@@ -6030,7 +6028,7 @@
           <w:sz w:val="24"/>
           <w:szCs w:val="24"/>
         </w:rPr>
-        <w:instrText xml:space="preserve"> ADDIN EN.CITE &lt;EndNote&gt;&lt;Cite&gt;&lt;Author&gt;Rosenberg&lt;/Author&gt;&lt;Year&gt;2021&lt;/Year&gt;&lt;RecNum&gt;2787&lt;/RecNum&gt;&lt;DisplayText&gt;(Rosenberg, 2021b)&lt;/DisplayText&gt;&lt;record&gt;&lt;rec-number&gt;2787&lt;/rec-number&gt;&lt;foreign-keys&gt;&lt;key app="EN" db-id="xxt5ta9pd995dwesap0pdzzp2weaz0w9werf" timestamp="1620782287"&gt;2787&lt;/key&gt;&lt;/foreign-keys&gt;&lt;ref-type name="Web Page"&gt;12&lt;/ref-type&gt;&lt;contributors&gt;&lt;authors&gt;&lt;author&gt;David E. Rosenberg&lt;/author&gt;&lt;/authors&gt;&lt;/contributors&gt;&lt;titles&gt;&lt;title&gt;Intentionally Created Surplus for Lake Mead: Current Accounts and Next Steps&lt;/title&gt;&lt;/titles&gt;&lt;dates&gt;&lt;year&gt;2021&lt;/year&gt;&lt;/dates&gt;&lt;urls&gt;&lt;related-urls&gt;&lt;url&gt;https://github.com/dzeke/ColoradoRiverCoding/tree/master/ICS&lt;/url&gt;&lt;/related-urls&gt;&lt;/urls&gt;&lt;/record&gt;&lt;/Cite&gt;&lt;/EndNote&gt;</w:instrText>
+        <w:instrText xml:space="preserve"> ADDIN EN.CITE &lt;EndNote&gt;&lt;Cite&gt;&lt;Author&gt;Rosenberg&lt;/Author&gt;&lt;Year&gt;2021&lt;/Year&gt;&lt;RecNum&gt;2787&lt;/RecNum&gt;&lt;DisplayText&gt;(Rosenberg, 2021b)&lt;/DisplayText&gt;&lt;record&gt;&lt;rec-number&gt;2787&lt;/rec-number&gt;&lt;foreign-keys&gt;&lt;key app="EN" db-id="xxt5ta9pd995dwesap0pdzzp2weaz0w9werf" timestamp="1620782287"&gt;2787&lt;/key&gt;&lt;/foreign-keys&gt;&lt;ref-type name="Web Page"&gt;12&lt;/ref-type&gt;&lt;contributors&gt;&lt;authors&gt;&lt;author&gt;David E. Rosenberg&lt;/author&gt;&lt;/authors&gt;&lt;/contributors&gt;&lt;titles&gt;&lt;title&gt;Colorado River Coding: Intentionally Created Surplus for Lake Mead: Current Accounts and Next Steps&lt;/title&gt;&lt;/titles&gt;&lt;dates&gt;&lt;year&gt;2021&lt;/year&gt;&lt;/dates&gt;&lt;publisher&gt;ICS folder&lt;/publisher&gt;&lt;urls&gt;&lt;related-urls&gt;&lt;url&gt;https://doi.org/10.5281/zenodo.5522835&lt;/url&gt;&lt;/related-urls&gt;&lt;/urls&gt;&lt;/record&gt;&lt;/Cite&gt;&lt;/EndNote&gt;</w:instrText>
       </w:r>
       <w:r>
         <w:rPr>
@@ -8120,7 +8118,7 @@
           <w:sz w:val="24"/>
           <w:szCs w:val="24"/>
         </w:rPr>
-        <w:instrText xml:space="preserve"> ADDIN EN.CITE &lt;EndNote&gt;&lt;Cite&gt;&lt;Author&gt;Rosenberg&lt;/Author&gt;&lt;Year&gt;2021&lt;/Year&gt;&lt;RecNum&gt;2786&lt;/RecNum&gt;&lt;DisplayText&gt;(Rosenberg, 2021c)&lt;/DisplayText&gt;&lt;record&gt;&lt;rec-number&gt;2786&lt;/rec-number&gt;&lt;foreign-keys&gt;&lt;key app="EN" db-id="xxt5ta9pd995dwesap0pdzzp2weaz0w9werf" timestamp="1620782020"&gt;2786&lt;/key&gt;&lt;/foreign-keys&gt;&lt;ref-type name="Web Page"&gt;12&lt;/ref-type&gt;&lt;contributors&gt;&lt;authors&gt;&lt;author&gt;David E. Rosenberg&lt;/author&gt;&lt;/authors&gt;&lt;/contributors&gt;&lt;titles&gt;&lt;title&gt;Meady Steady Inflow Simulations&lt;/title&gt;&lt;/titles&gt;&lt;dates&gt;&lt;year&gt;2021&lt;/year&gt;&lt;/dates&gt;&lt;urls&gt;&lt;related-urls&gt;&lt;url&gt;https://github.com/dzeke/ColoradoRiverCoding/tree/main/MeadInflowSimulations&lt;/url&gt;&lt;/related-urls&gt;&lt;/urls&gt;&lt;/record&gt;&lt;/Cite&gt;&lt;/EndNote&gt;</w:instrText>
+        <w:instrText xml:space="preserve"> ADDIN EN.CITE &lt;EndNote&gt;&lt;Cite&gt;&lt;Author&gt;Rosenberg&lt;/Author&gt;&lt;Year&gt;2021&lt;/Year&gt;&lt;RecNum&gt;2786&lt;/RecNum&gt;&lt;DisplayText&gt;(Rosenberg, 2021c)&lt;/DisplayText&gt;&lt;record&gt;&lt;rec-number&gt;2786&lt;/rec-number&gt;&lt;foreign-keys&gt;&lt;key app="EN" db-id="xxt5ta9pd995dwesap0pdzzp2weaz0w9werf" timestamp="1620782020"&gt;2786&lt;/key&gt;&lt;/foreign-keys&gt;&lt;ref-type name="Web Page"&gt;12&lt;/ref-type&gt;&lt;contributors&gt;&lt;authors&gt;&lt;author&gt;David E. Rosenberg&lt;/author&gt;&lt;/authors&gt;&lt;/contributors&gt;&lt;titles&gt;&lt;title&gt;Colorado River Coding: Lake Mead Steady Inflow Simulations&lt;/title&gt;&lt;/titles&gt;&lt;dates&gt;&lt;year&gt;2021&lt;/year&gt;&lt;/dates&gt;&lt;publisher&gt;MeadInflowSimulations folder&lt;/publisher&gt;&lt;urls&gt;&lt;related-urls&gt;&lt;url&gt;https://doi.org/10.5281/zenodo.5522835&lt;/url&gt;&lt;/related-urls&gt;&lt;/urls&gt;&lt;/record&gt;&lt;/Cite&gt;&lt;/EndNote&gt;</w:instrText>
       </w:r>
       <w:r>
         <w:rPr>
@@ -12525,7 +12523,7 @@
           <w:sz w:val="24"/>
           <w:szCs w:val="24"/>
         </w:rPr>
-        <w:instrText xml:space="preserve"> ADDIN EN.CITE &lt;EndNote&gt;&lt;Cite&gt;&lt;Author&gt;Rosenberg&lt;/Author&gt;&lt;Year&gt;2021&lt;/Year&gt;&lt;RecNum&gt;2789&lt;/RecNum&gt;&lt;DisplayText&gt;(Rosenberg, 2021d)&lt;/DisplayText&gt;&lt;record&gt;&lt;rec-number&gt;2789&lt;/rec-number&gt;&lt;foreign-keys&gt;&lt;key app="EN" db-id="xxt5ta9pd995dwesap0pdzzp2weaz0w9werf" timestamp="1620873547"&gt;2789&lt;/key&gt;&lt;/foreign-keys&gt;&lt;ref-type name="Web Page"&gt;12&lt;/ref-type&gt;&lt;contributors&gt;&lt;authors&gt;&lt;author&gt;David E. Rosenberg&lt;/author&gt;&lt;/authors&gt;&lt;/contributors&gt;&lt;titles&gt;&lt;title&gt;Pilot flex accounting to encourage more water conservation in a combined Lake Powell-Lake Mead system&lt;/title&gt;&lt;/titles&gt;&lt;dates&gt;&lt;year&gt;2021&lt;/year&gt;&lt;/dates&gt;&lt;urls&gt;&lt;related-urls&gt;&lt;url&gt;https://github.com/dzeke/ColoradoRiverCoding/tree/main/ModelMusings&lt;/url&gt;&lt;/related-urls&gt;&lt;/urls&gt;&lt;/record&gt;&lt;/Cite&gt;&lt;/EndNote&gt;</w:instrText>
+        <w:instrText xml:space="preserve"> ADDIN EN.CITE &lt;EndNote&gt;&lt;Cite&gt;&lt;Author&gt;Rosenberg&lt;/Author&gt;&lt;Year&gt;2021&lt;/Year&gt;&lt;RecNum&gt;2789&lt;/RecNum&gt;&lt;DisplayText&gt;(Rosenberg, 2021d)&lt;/DisplayText&gt;&lt;record&gt;&lt;rec-number&gt;2789&lt;/rec-number&gt;&lt;foreign-keys&gt;&lt;key app="EN" db-id="xxt5ta9pd995dwesap0pdzzp2weaz0w9werf" timestamp="1620873547"&gt;2789&lt;/key&gt;&lt;/foreign-keys&gt;&lt;ref-type name="Web Page"&gt;12&lt;/ref-type&gt;&lt;contributors&gt;&lt;authors&gt;&lt;author&gt;David E. Rosenberg&lt;/author&gt;&lt;/authors&gt;&lt;/contributors&gt;&lt;titles&gt;&lt;title&gt;Colorado River Coding: Pilot flex accounting to encourage more water conservation in a combined Lake Powell-Lake Mead system&lt;/title&gt;&lt;/titles&gt;&lt;dates&gt;&lt;year&gt;2021&lt;/year&gt;&lt;/dates&gt;&lt;publisher&gt;ModelMusings folder&lt;/publisher&gt;&lt;urls&gt;&lt;related-urls&gt;&lt;url&gt;https://doi.org/10.5281/zenodo.5522835&lt;/url&gt;&lt;/related-urls&gt;&lt;/urls&gt;&lt;/record&gt;&lt;/Cite&gt;&lt;/EndNote&gt;</w:instrText>
       </w:r>
       <w:r>
         <w:rPr>
@@ -12946,6 +12944,24 @@
         </w:rPr>
         <w:t xml:space="preserve"> are available at </w:t>
       </w:r>
+      <w:hyperlink r:id="rId12" w:history="1">
+        <w:r>
+          <w:rPr>
+            <w:rStyle w:val="Hyperlink"/>
+            <w:rFonts w:asciiTheme="majorBidi" w:hAnsiTheme="majorBidi" w:cstheme="majorBidi"/>
+            <w:noProof/>
+            <w:sz w:val="24"/>
+            <w:szCs w:val="24"/>
+          </w:rPr>
+          <w:t>https://doi.org/10.5281/zenodo.5522835</w:t>
+        </w:r>
+      </w:hyperlink>
+      <w:r>
+        <w:rPr>
+          <w:noProof/>
+        </w:rPr>
+        <w:t xml:space="preserve"> </w:t>
+      </w:r>
       <w:r>
         <w:rPr>
           <w:rFonts w:asciiTheme="majorBidi" w:hAnsiTheme="majorBidi" w:cstheme="majorBidi"/>
@@ -12960,7 +12976,7 @@
           <w:sz w:val="24"/>
           <w:szCs w:val="24"/>
         </w:rPr>
-        <w:instrText xml:space="preserve"> ADDIN EN.CITE &lt;EndNote&gt;&lt;Cite AuthorYear="1"&gt;&lt;Author&gt;Rosenberg&lt;/Author&gt;&lt;Year&gt;2021&lt;/Year&gt;&lt;RecNum&gt;2785&lt;/RecNum&gt;&lt;DisplayText&gt;Rosenberg (2021a)&lt;/DisplayText&gt;&lt;record&gt;&lt;rec-number&gt;2785&lt;/rec-number&gt;&lt;foreign-keys&gt;&lt;key app="EN" db-id="xxt5ta9pd995dwesap0pdzzp2weaz0w9werf" timestamp="1620770975"&gt;2785&lt;/key&gt;&lt;/foreign-keys&gt;&lt;ref-type name="Web Page"&gt;12&lt;/ref-type&gt;&lt;contributors&gt;&lt;authors&gt;&lt;author&gt;David E. Rosenberg&lt;/author&gt;&lt;/authors&gt;&lt;/contributors&gt;&lt;titles&gt;&lt;title&gt;Grand Canyon Intervening Flow&lt;/title&gt;&lt;/titles&gt;&lt;dates&gt;&lt;year&gt;2021&lt;/year&gt;&lt;/dates&gt;&lt;urls&gt;&lt;related-urls&gt;&lt;url&gt;https://github.com/dzeke/ColoradoRiverCoding/tree/master/GrandCanyonInterveningFlow&lt;/url&gt;&lt;/related-urls&gt;&lt;/urls&gt;&lt;/record&gt;&lt;/Cite&gt;&lt;/EndNote&gt;</w:instrText>
+        <w:instrText xml:space="preserve"> ADDIN EN.CITE &lt;EndNote&gt;&lt;Cite&gt;&lt;Author&gt;Rosenberg&lt;/Author&gt;&lt;Year&gt;2021&lt;/Year&gt;&lt;RecNum&gt;2785&lt;/RecNum&gt;&lt;DisplayText&gt;(Rosenberg, 2021a; Rosenberg, 2021c; Rosenberg, 2021d)&lt;/DisplayText&gt;&lt;record&gt;&lt;rec-number&gt;2785&lt;/rec-number&gt;&lt;foreign-keys&gt;&lt;key app="EN" db-id="xxt5ta9pd995dwesap0pdzzp2weaz0w9werf" timestamp="1620770975"&gt;2785&lt;/key&gt;&lt;/foreign-keys&gt;&lt;ref-type name="Web Page"&gt;12&lt;/ref-type&gt;&lt;contributors&gt;&lt;authors&gt;&lt;author&gt;David E. Rosenberg&lt;/author&gt;&lt;/authors&gt;&lt;/contributors&gt;&lt;titles&gt;&lt;title&gt;Colorado River Coding: Grand Canyon Intervening Flow&lt;/title&gt;&lt;/titles&gt;&lt;dates&gt;&lt;year&gt;2021&lt;/year&gt;&lt;/dates&gt;&lt;publisher&gt;GrandCanyonInterveningFlow folder&lt;/publisher&gt;&lt;urls&gt;&lt;related-urls&gt;&lt;url&gt;https://doi.org/10.5281/zenodo.5522835&lt;/url&gt;&lt;/related-urls&gt;&lt;/urls&gt;&lt;/record&gt;&lt;/Cite&gt;&lt;Cite&gt;&lt;Author&gt;Rosenberg&lt;/Author&gt;&lt;Year&gt;2021&lt;/Year&gt;&lt;RecNum&gt;2786&lt;/RecNum&gt;&lt;record&gt;&lt;rec-number&gt;2786&lt;/rec-number&gt;&lt;foreign-keys&gt;&lt;key app="EN" db-id="xxt5ta9pd995dwesap0pdzzp2weaz0w9werf" timestamp="1620782020"&gt;2786&lt;/key&gt;&lt;/foreign-keys&gt;&lt;ref-type name="Web Page"&gt;12&lt;/ref-type&gt;&lt;contributors&gt;&lt;authors&gt;&lt;author&gt;David E. Rosenberg&lt;/author&gt;&lt;/authors&gt;&lt;/contributors&gt;&lt;titles&gt;&lt;title&gt;Colorado River Coding: Lake Mead Steady Inflow Simulations&lt;/title&gt;&lt;/titles&gt;&lt;dates&gt;&lt;year&gt;2021&lt;/year&gt;&lt;/dates&gt;&lt;publisher&gt;MeadInflowSimulations folder&lt;/publisher&gt;&lt;urls&gt;&lt;related-urls&gt;&lt;url&gt;https://doi.org/10.5281/zenodo.5522835&lt;/url&gt;&lt;/related-urls&gt;&lt;/urls&gt;&lt;/record&gt;&lt;/Cite&gt;&lt;Cite&gt;&lt;Author&gt;Rosenberg&lt;/Author&gt;&lt;Year&gt;2021&lt;/Year&gt;&lt;RecNum&gt;2789&lt;/RecNum&gt;&lt;record&gt;&lt;rec-number&gt;2789&lt;/rec-number&gt;&lt;foreign-keys&gt;&lt;key app="EN" db-id="xxt5ta9pd995dwesap0pdzzp2weaz0w9werf" timestamp="1620873547"&gt;2789&lt;/key&gt;&lt;/foreign-keys&gt;&lt;ref-type name="Web Page"&gt;12&lt;/ref-type&gt;&lt;contributors&gt;&lt;authors&gt;&lt;author&gt;David E. Rosenberg&lt;/author&gt;&lt;/authors&gt;&lt;/contributors&gt;&lt;titles&gt;&lt;title&gt;Colorado River Coding: Pilot flex accounting to encourage more water conservation in a combined Lake Powell-Lake Mead system&lt;/title&gt;&lt;/titles&gt;&lt;dates&gt;&lt;year&gt;2021&lt;/year&gt;&lt;/dates&gt;&lt;publisher&gt;ModelMusings folder&lt;/publisher&gt;&lt;urls&gt;&lt;related-urls&gt;&lt;url&gt;https://doi.org/10.5281/zenodo.5522835&lt;/url&gt;&lt;/related-urls&gt;&lt;/urls&gt;&lt;/record&gt;&lt;/Cite&gt;&lt;/EndNote&gt;</w:instrText>
       </w:r>
       <w:r>
         <w:rPr>
@@ -12977,7 +12993,7 @@
           <w:sz w:val="24"/>
           <w:szCs w:val="24"/>
         </w:rPr>
-        <w:t>Rosenberg (2021a)</w:t>
+        <w:t>(Rosenberg, 2021a; Rosenberg, 2021c; Rosenberg, 2021d)</w:t>
       </w:r>
       <w:r>
         <w:rPr>
@@ -12993,57 +13009,10 @@
           <w:sz w:val="24"/>
           <w:szCs w:val="24"/>
         </w:rPr>
-        <w:t xml:space="preserve"> and </w:t>
-      </w:r>
-      <w:r>
-        <w:rPr>
-          <w:rFonts w:asciiTheme="majorBidi" w:hAnsiTheme="majorBidi" w:cstheme="majorBidi"/>
-          <w:sz w:val="24"/>
-          <w:szCs w:val="24"/>
-        </w:rPr>
-        <w:fldChar w:fldCharType="begin"/>
-      </w:r>
-      <w:r>
-        <w:rPr>
-          <w:rFonts w:asciiTheme="majorBidi" w:hAnsiTheme="majorBidi" w:cstheme="majorBidi"/>
-          <w:sz w:val="24"/>
-          <w:szCs w:val="24"/>
-        </w:rPr>
-        <w:instrText xml:space="preserve"> ADDIN EN.CITE &lt;EndNote&gt;&lt;Cite AuthorYear="1"&gt;&lt;Author&gt;Rosenberg&lt;/Author&gt;&lt;Year&gt;2021&lt;/Year&gt;&lt;RecNum&gt;2786&lt;/RecNum&gt;&lt;DisplayText&gt;Rosenberg (2021c)&lt;/DisplayText&gt;&lt;record&gt;&lt;rec-number&gt;2786&lt;/rec-number&gt;&lt;foreign-keys&gt;&lt;key app="EN" db-id="xxt5ta9pd995dwesap0pdzzp2weaz0w9werf" timestamp="1620782020"&gt;2786&lt;/key&gt;&lt;/foreign-keys&gt;&lt;ref-type name="Web Page"&gt;12&lt;/ref-type&gt;&lt;contributors&gt;&lt;authors&gt;&lt;author&gt;David E. Rosenberg&lt;/author&gt;&lt;/authors&gt;&lt;/contributors&gt;&lt;titles&gt;&lt;title&gt;Meady Steady Inflow Simulations&lt;/title&gt;&lt;/titles&gt;&lt;dates&gt;&lt;year&gt;2021&lt;/year&gt;&lt;/dates&gt;&lt;urls&gt;&lt;related-urls&gt;&lt;url&gt;https://github.com/dzeke/ColoradoRiverCoding/tree/main/MeadInflowSimulations&lt;/url&gt;&lt;/related-urls&gt;&lt;/urls&gt;&lt;/record&gt;&lt;/Cite&gt;&lt;/EndNote&gt;</w:instrText>
-      </w:r>
-      <w:r>
-        <w:rPr>
-          <w:rFonts w:asciiTheme="majorBidi" w:hAnsiTheme="majorBidi" w:cstheme="majorBidi"/>
-          <w:sz w:val="24"/>
-          <w:szCs w:val="24"/>
-        </w:rPr>
-        <w:fldChar w:fldCharType="separate"/>
-      </w:r>
-      <w:r>
-        <w:rPr>
-          <w:rFonts w:asciiTheme="majorBidi" w:hAnsiTheme="majorBidi" w:cstheme="majorBidi"/>
-          <w:noProof/>
-          <w:sz w:val="24"/>
-          <w:szCs w:val="24"/>
-        </w:rPr>
-        <w:t>Rosenberg (2021c)</w:t>
-      </w:r>
-      <w:r>
-        <w:rPr>
-          <w:rFonts w:asciiTheme="majorBidi" w:hAnsiTheme="majorBidi" w:cstheme="majorBidi"/>
-          <w:sz w:val="24"/>
-          <w:szCs w:val="24"/>
-        </w:rPr>
-        <w:fldChar w:fldCharType="end"/>
-      </w:r>
-      <w:r>
-        <w:rPr>
-          <w:rFonts w:asciiTheme="majorBidi" w:hAnsiTheme="majorBidi" w:cstheme="majorBidi"/>
-          <w:sz w:val="24"/>
-          <w:szCs w:val="24"/>
-        </w:rPr>
         <w:t xml:space="preserve">. </w:t>
       </w:r>
+      <w:bookmarkStart w:id="0" w:name="_GoBack"/>
+      <w:bookmarkEnd w:id="0"/>
     </w:p>
     <w:p>
       <w:pPr>
@@ -14340,7 +14309,7 @@
                     </pic:cNvPicPr>
                   </pic:nvPicPr>
                   <pic:blipFill>
-                    <a:blip r:embed="rId12">
+                    <a:blip r:embed="rId13">
                       <a:extLst>
                         <a:ext uri="{28A0092B-C50C-407E-A947-70E740481C1C}">
                           <a14:useLocalDpi xmlns:a14="http://schemas.microsoft.com/office/drawing/2010/main" val="0"/>
@@ -14422,7 +14391,7 @@
       <w:r>
         <w:t xml:space="preserve">Carson, C. A., Stone, C. H., Wilson, F. E., Watson, E. H., and Bishop, L. C. (1948). "Upper Colorado River Basin Compact." U.S. Bureau of Reclamation. </w:t>
       </w:r>
-      <w:hyperlink r:id="rId13" w:history="1">
+      <w:hyperlink r:id="rId14" w:history="1">
         <w:r>
           <w:rPr>
             <w:rStyle w:val="Hyperlink"/>
@@ -14443,7 +14412,7 @@
       <w:r>
         <w:t xml:space="preserve">IBWC. (2021). "Minutes between the United States and Mexican Sections of the IBWC." United States Section. </w:t>
       </w:r>
-      <w:hyperlink r:id="rId14" w:history="1">
+      <w:hyperlink r:id="rId15" w:history="1">
         <w:r>
           <w:rPr>
             <w:rStyle w:val="Hyperlink"/>
@@ -14483,7 +14452,7 @@
       <w:r>
         <w:t xml:space="preserve">Moreo, M. T. (2015). "Evaporation data from Lake Mead and Lake Mohave, Nevada and Arizona, March 2010 through April 2015." U.S. Geological Survey Data Release. </w:t>
       </w:r>
-      <w:hyperlink r:id="rId15" w:history="1">
+      <w:hyperlink r:id="rId16" w:history="1">
         <w:r>
           <w:rPr>
             <w:rStyle w:val="Hyperlink"/>
@@ -14502,35 +14471,14 @@
         <w:ind w:left="720" w:hanging="720"/>
       </w:pPr>
       <w:r>
-        <w:t xml:space="preserve">Rosenberg, D. E. (2021a). "Grand Canyon Intervening Flow." </w:t>
-      </w:r>
-      <w:hyperlink r:id="rId16" w:history="1">
-        <w:r>
-          <w:rPr>
-            <w:rStyle w:val="Hyperlink"/>
-          </w:rPr>
-          <w:t>https://github.com/dzeke/ColoradoRiverCoding/tree/master/GrandCanyonInterveningFlow</w:t>
-        </w:r>
-      </w:hyperlink>
-      <w:r>
-        <w:t>.</w:t>
-      </w:r>
-    </w:p>
-    <w:p>
-      <w:pPr>
-        <w:pStyle w:val="EndNoteBibliography"/>
-        <w:spacing w:after="0"/>
-        <w:ind w:left="720" w:hanging="720"/>
-      </w:pPr>
-      <w:r>
-        <w:t xml:space="preserve">Rosenberg, D. E. (2021b). "Intentionally Created Surplus for Lake Mead: Current Accounts and Next Steps." </w:t>
+        <w:t xml:space="preserve">Rosenberg, D. E. (2021a). "Colorado River Coding: Grand Canyon Intervening Flow." GrandCanyonInterveningFlow folder. </w:t>
       </w:r>
       <w:hyperlink r:id="rId17" w:history="1">
         <w:r>
           <w:rPr>
             <w:rStyle w:val="Hyperlink"/>
           </w:rPr>
-          <w:t>https://github.com/dzeke/ColoradoRiverCoding/tree/master/ICS</w:t>
+          <w:t>https://doi.org/10.5281/zenodo.5522835</w:t>
         </w:r>
       </w:hyperlink>
       <w:r>
@@ -14544,14 +14492,14 @@
         <w:ind w:left="720" w:hanging="720"/>
       </w:pPr>
       <w:r>
-        <w:t xml:space="preserve">Rosenberg, D. E. (2021c). "Meady Steady Inflow Simulations." </w:t>
+        <w:t xml:space="preserve">Rosenberg, D. E. (2021b). "Colorado River Coding: Intentionally Created Surplus for Lake Mead: Current Accounts and Next Steps." ICS folder. </w:t>
       </w:r>
       <w:hyperlink r:id="rId18" w:history="1">
         <w:r>
           <w:rPr>
             <w:rStyle w:val="Hyperlink"/>
           </w:rPr>
-          <w:t>https://github.com/dzeke/ColoradoRiverCoding/tree/main/MeadInflowSimulations</w:t>
+          <w:t>https://doi.org/10.5281/zenodo.5522835</w:t>
         </w:r>
       </w:hyperlink>
       <w:r>
@@ -14565,14 +14513,14 @@
         <w:ind w:left="720" w:hanging="720"/>
       </w:pPr>
       <w:r>
-        <w:t xml:space="preserve">Rosenberg, D. E. (2021d). "Pilot flex accounting to encourage more water conservation in a combined Lake Powell-Lake Mead system." </w:t>
+        <w:t xml:space="preserve">Rosenberg, D. E. (2021c). "Colorado River Coding: Lake Mead Steady Inflow Simulations." MeadInflowSimulations folder. </w:t>
       </w:r>
       <w:hyperlink r:id="rId19" w:history="1">
         <w:r>
           <w:rPr>
             <w:rStyle w:val="Hyperlink"/>
           </w:rPr>
-          <w:t>https://github.com/dzeke/ColoradoRiverCoding/tree/main/ModelMusings</w:t>
+          <w:t>https://doi.org/10.5281/zenodo.5522835</w:t>
         </w:r>
       </w:hyperlink>
       <w:r>
@@ -14586,9 +14534,30 @@
         <w:ind w:left="720" w:hanging="720"/>
       </w:pPr>
       <w:r>
+        <w:t xml:space="preserve">Rosenberg, D. E. (2021d). "Colorado River Coding: Pilot flex accounting to encourage more water conservation in a combined Lake Powell-Lake Mead system." ModelMusings folder. </w:t>
+      </w:r>
+      <w:hyperlink r:id="rId20" w:history="1">
+        <w:r>
+          <w:rPr>
+            <w:rStyle w:val="Hyperlink"/>
+          </w:rPr>
+          <w:t>https://doi.org/10.5281/zenodo.5522835</w:t>
+        </w:r>
+      </w:hyperlink>
+      <w:r>
+        <w:t>.</w:t>
+      </w:r>
+    </w:p>
+    <w:p>
+      <w:pPr>
+        <w:pStyle w:val="EndNoteBibliography"/>
+        <w:spacing w:after="0"/>
+        <w:ind w:left="720" w:hanging="720"/>
+      </w:pPr>
+      <w:r>
         <w:t xml:space="preserve">Salehabadi, H., and Tarboton, D. (2020). "Sequence-Average and Cumulative Flow Loss Analyses for Colorado River Streamflow at Lees Ferry." Hydroshare. </w:t>
       </w:r>
-      <w:hyperlink r:id="rId20" w:history="1">
+      <w:hyperlink r:id="rId21" w:history="1">
         <w:r>
           <w:rPr>
             <w:rStyle w:val="Hyperlink"/>
@@ -14609,7 +14578,7 @@
       <w:r>
         <w:t xml:space="preserve">Salehabadi, H., Tarboton, D., Kuhn, E., Udall, B., Wheeler, K., E.Rosenberg, D., Goeking, S., and Schmidt, J. C. (2020). "Stream flow and Losses of the Colorado River in the Southern Colorado Plateau." Center for Colorado River Studies, Utah State University, Logan, Utah. </w:t>
       </w:r>
-      <w:hyperlink r:id="rId21" w:history="1">
+      <w:hyperlink r:id="rId22" w:history="1">
         <w:r>
           <w:rPr>
             <w:rStyle w:val="Hyperlink"/>
@@ -14630,7 +14599,7 @@
       <w:r>
         <w:t xml:space="preserve">USBR. (2019). "Agreement Concerning Colorado River Drought Contingency Management and Operations." U.S. Bureau of Reclamation, Washington, DC. </w:t>
       </w:r>
-      <w:hyperlink r:id="rId22" w:history="1">
+      <w:hyperlink r:id="rId23" w:history="1">
         <w:r>
           <w:rPr>
             <w:rStyle w:val="Hyperlink"/>
@@ -14652,7 +14621,7 @@
         <w:lastRenderedPageBreak/>
         <w:t xml:space="preserve">Wang, J., Rosenberg, D. E., Schmidt, J. C., and Wheeler, K. G. (2020). "Managing the Colorado River for an Uncertain Future." Center for Colorado River Studies, Utah State University, Logan, Utah. </w:t>
       </w:r>
-      <w:hyperlink r:id="rId23" w:history="1">
+      <w:hyperlink r:id="rId24" w:history="1">
         <w:r>
           <w:rPr>
             <w:rStyle w:val="Hyperlink"/>
@@ -14673,7 +14642,7 @@
       <w:r>
         <w:t xml:space="preserve">Wang, J., and Schmidt, J. C. (2020). "Stream flow and Losses of the Colorado River in the Southern Colorado Plateau." Center for Colorado River Studies, Utah State University, Logan, Utah. </w:t>
       </w:r>
-      <w:hyperlink r:id="rId24" w:history="1">
+      <w:hyperlink r:id="rId25" w:history="1">
         <w:r>
           <w:rPr>
             <w:rStyle w:val="Hyperlink"/>
@@ -14693,7 +14662,7 @@
       <w:r>
         <w:t xml:space="preserve">Wheeler, K. G., Schmidt, J. C., and Rosenberg, D. E. (2019). "Water Resource Modelling of the Colorado River – Present and Future Strategies." Center for Colorado River Studies, Utah State University, Logan, Utah. </w:t>
       </w:r>
-      <w:hyperlink r:id="rId25" w:history="1">
+      <w:hyperlink r:id="rId26" w:history="1">
         <w:r>
           <w:rPr>
             <w:rStyle w:val="Hyperlink"/>
@@ -14724,7 +14693,7 @@
       </w:r>
     </w:p>
     <w:sectPr>
-      <w:headerReference w:type="default" r:id="rId26"/>
+      <w:headerReference w:type="default" r:id="rId27"/>
       <w:pgSz w:w="12240" w:h="15840"/>
       <w:pgMar w:top="1440" w:right="1440" w:bottom="1440" w:left="1440" w:header="720" w:footer="720" w:gutter="0"/>
       <w:cols w:space="720"/>
@@ -16703,7 +16672,6 @@
   <w:style w:type="character" w:default="1" w:styleId="DefaultParagraphFont">
     <w:name w:val="Default Paragraph Font"/>
     <w:uiPriority w:val="1"/>
-    <w:semiHidden/>
     <w:unhideWhenUsed/>
   </w:style>
   <w:style w:type="table" w:default="1" w:styleId="TableNormal">

</xml_diff>